<commit_message>
email update read me
and jivko profile description update
</commit_message>
<xml_diff>
--- a/Read_me.docx
+++ b/Read_me.docx
@@ -3,12 +3,51 @@
 <w:document xmlns:ve="http://schemas.openxmlformats.org/markup-compatibility/2006" xmlns:o="urn:schemas-microsoft-com:office:office" xmlns:r="http://schemas.openxmlformats.org/officeDocument/2006/relationships" xmlns:m="http://schemas.openxmlformats.org/officeDocument/2006/math" xmlns:v="urn:schemas-microsoft-com:vml" xmlns:wp="http://schemas.openxmlformats.org/drawingml/2006/wordprocessingDrawing" xmlns:w10="urn:schemas-microsoft-com:office:word" xmlns:w="http://schemas.openxmlformats.org/wordprocessingml/2006/main" xmlns:wne="http://schemas.microsoft.com/office/word/2006/wordml">
   <w:body>
     <w:p>
-      <w:r>
-        <w:t>Read me  file</w:t>
-      </w:r>
-    </w:p>
-    <w:p>
-      <w:r>
+      <w:pPr>
+        <w:rPr>
+          <w:b/>
+          <w:sz w:val="36"/>
+          <w:szCs w:val="36"/>
+        </w:rPr>
+      </w:pPr>
+      <w:r>
+        <w:t xml:space="preserve">   </w:t>
+      </w:r>
+      <w:r>
+        <w:tab/>
+        <w:t xml:space="preserve">    </w:t>
+      </w:r>
+      <w:r>
+        <w:rPr>
+          <w:b/>
+          <w:sz w:val="36"/>
+          <w:szCs w:val="36"/>
+        </w:rPr>
+        <w:t>Read the instruction before starting installing!.</w:t>
+      </w:r>
+    </w:p>
+    <w:p>
+      <w:pPr>
+        <w:rPr>
+          <w:i/>
+          <w:sz w:val="28"/>
+          <w:szCs w:val="28"/>
+        </w:rPr>
+      </w:pPr>
+      <w:r>
+        <w:rPr>
+          <w:i/>
+          <w:sz w:val="28"/>
+          <w:szCs w:val="28"/>
+        </w:rPr>
+        <w:t xml:space="preserve">          </w:t>
+      </w:r>
+      <w:r>
+        <w:rPr>
+          <w:i/>
+          <w:sz w:val="28"/>
+          <w:szCs w:val="28"/>
+        </w:rPr>
         <w:t>Steps to follow to install and test the Community Connect website</w:t>
       </w:r>
     </w:p>
@@ -59,8 +98,16 @@
     <w:p>
       <w:pPr>
         <w:pStyle w:val="ListParagraph"/>
-      </w:pPr>
-      <w:r>
+        <w:rPr>
+          <w:b/>
+          <w:i/>
+        </w:rPr>
+      </w:pPr>
+      <w:r>
+        <w:rPr>
+          <w:b/>
+          <w:i/>
+        </w:rPr>
         <w:t>To Install the tables and sample data:</w:t>
       </w:r>
     </w:p>
@@ -181,12 +228,39 @@
         <w:t xml:space="preserve"> button.</w:t>
       </w:r>
     </w:p>
-    <w:p/>
-    <w:p>
-      <w:r>
-        <w:t xml:space="preserve">      </w:t>
-      </w:r>
-      <w:r>
+    <w:p>
+      <w:pPr>
+        <w:rPr>
+          <w:b/>
+          <w:i/>
+        </w:rPr>
+      </w:pPr>
+      <w:r>
+        <w:rPr>
+          <w:b/>
+          <w:i/>
+        </w:rPr>
+        <w:t xml:space="preserve">    </w:t>
+      </w:r>
+      <w:r>
+        <w:rPr>
+          <w:b/>
+          <w:i/>
+        </w:rPr>
+        <w:t xml:space="preserve">        </w:t>
+      </w:r>
+      <w:r>
+        <w:rPr>
+          <w:b/>
+          <w:i/>
+        </w:rPr>
+        <w:t xml:space="preserve">  </w:t>
+      </w:r>
+      <w:r>
+        <w:rPr>
+          <w:b/>
+          <w:i/>
+        </w:rPr>
         <w:t>To start testing the website:</w:t>
       </w:r>
     </w:p>
@@ -261,6 +335,9 @@
       <w:r>
         <w:t xml:space="preserve">Login as: </w:t>
       </w:r>
+      <w:r>
+        <w:t xml:space="preserve"> savita / password</w:t>
+      </w:r>
     </w:p>
     <w:p>
       <w:pPr>
@@ -278,8 +355,8 @@
       <w:pPr>
         <w:pStyle w:val="ListParagraph"/>
         <w:numPr>
-          <w:ilvl w:val="2"/>
-          <w:numId w:val="3"/>
+          <w:ilvl w:val="1"/>
+          <w:numId w:val="2"/>
         </w:numPr>
       </w:pPr>
       <w:r>
@@ -290,8 +367,8 @@
       <w:pPr>
         <w:pStyle w:val="ListParagraph"/>
         <w:numPr>
-          <w:ilvl w:val="2"/>
-          <w:numId w:val="3"/>
+          <w:ilvl w:val="1"/>
+          <w:numId w:val="2"/>
         </w:numPr>
       </w:pPr>
       <w:r>
@@ -302,8 +379,8 @@
       <w:pPr>
         <w:pStyle w:val="ListParagraph"/>
         <w:numPr>
-          <w:ilvl w:val="2"/>
-          <w:numId w:val="3"/>
+          <w:ilvl w:val="1"/>
+          <w:numId w:val="2"/>
         </w:numPr>
       </w:pPr>
       <w:r>
@@ -314,8 +391,8 @@
       <w:pPr>
         <w:pStyle w:val="ListParagraph"/>
         <w:numPr>
-          <w:ilvl w:val="2"/>
-          <w:numId w:val="3"/>
+          <w:ilvl w:val="1"/>
+          <w:numId w:val="2"/>
         </w:numPr>
       </w:pPr>
       <w:r>
@@ -326,8 +403,8 @@
       <w:pPr>
         <w:pStyle w:val="ListParagraph"/>
         <w:numPr>
-          <w:ilvl w:val="2"/>
-          <w:numId w:val="3"/>
+          <w:ilvl w:val="1"/>
+          <w:numId w:val="2"/>
         </w:numPr>
       </w:pPr>
       <w:r>
@@ -338,8 +415,8 @@
       <w:pPr>
         <w:pStyle w:val="ListParagraph"/>
         <w:numPr>
-          <w:ilvl w:val="2"/>
-          <w:numId w:val="3"/>
+          <w:ilvl w:val="1"/>
+          <w:numId w:val="2"/>
         </w:numPr>
       </w:pPr>
       <w:r>
@@ -350,8 +427,8 @@
       <w:pPr>
         <w:pStyle w:val="ListParagraph"/>
         <w:numPr>
-          <w:ilvl w:val="2"/>
-          <w:numId w:val="3"/>
+          <w:ilvl w:val="1"/>
+          <w:numId w:val="2"/>
         </w:numPr>
       </w:pPr>
       <w:r>
@@ -362,8 +439,8 @@
       <w:pPr>
         <w:pStyle w:val="ListParagraph"/>
         <w:numPr>
-          <w:ilvl w:val="2"/>
-          <w:numId w:val="3"/>
+          <w:ilvl w:val="1"/>
+          <w:numId w:val="2"/>
         </w:numPr>
       </w:pPr>
       <w:r>
@@ -374,12 +451,61 @@
       <w:pPr>
         <w:pStyle w:val="ListParagraph"/>
         <w:numPr>
-          <w:ilvl w:val="2"/>
-          <w:numId w:val="3"/>
+          <w:ilvl w:val="1"/>
+          <w:numId w:val="2"/>
         </w:numPr>
       </w:pPr>
       <w:r>
         <w:t>Visit Faq, contact us, about us page.</w:t>
+      </w:r>
+    </w:p>
+    <w:p>
+      <w:pPr>
+        <w:pStyle w:val="ListParagraph"/>
+        <w:numPr>
+          <w:ilvl w:val="0"/>
+          <w:numId w:val="2"/>
+        </w:numPr>
+      </w:pPr>
+      <w:r>
+        <w:t>Creating a new user:</w:t>
+      </w:r>
+    </w:p>
+    <w:p>
+      <w:pPr>
+        <w:pStyle w:val="ListParagraph"/>
+        <w:numPr>
+          <w:ilvl w:val="1"/>
+          <w:numId w:val="2"/>
+        </w:numPr>
+      </w:pPr>
+      <w:r>
+        <w:t>Using your email address, username and zipcode. You can register your account.</w:t>
+      </w:r>
+    </w:p>
+    <w:p>
+      <w:pPr>
+        <w:pStyle w:val="ListParagraph"/>
+        <w:numPr>
+          <w:ilvl w:val="1"/>
+          <w:numId w:val="2"/>
+        </w:numPr>
+      </w:pPr>
+      <w:r>
+        <w:t>An email will be sent to your email address with the activation code, you can get the code and come back and activate your account.</w:t>
+      </w:r>
+    </w:p>
+    <w:p>
+      <w:pPr>
+        <w:pStyle w:val="ListParagraph"/>
+        <w:numPr>
+          <w:ilvl w:val="1"/>
+          <w:numId w:val="2"/>
+        </w:numPr>
+      </w:pPr>
+      <w:r>
+        <w:lastRenderedPageBreak/>
+        <w:t>Login and enjoy using the site.</w:t>
       </w:r>
     </w:p>
     <w:sectPr>

</xml_diff>